<commit_message>
updated Week 1 lession plan
</commit_message>
<xml_diff>
--- a/Week 1/Set Up Your R Project.docx
+++ b/Week 1/Set Up Your R Project.docx
@@ -23,7 +23,29 @@
           <w:lang w:bidi="he-IL"/>
           <w14:ligatures w14:val="none"/>
         </w:rPr>
-        <w:t>Set Up Your R Project &amp; Markdown File</w:t>
+        <w:t xml:space="preserve">Set Up Your R Project &amp; </w:t>
+      </w:r>
+      <w:r>
+        <w:rPr>
+          <w:rFonts w:asciiTheme="minorBidi" w:eastAsia="Times New Roman" w:hAnsiTheme="minorBidi"/>
+          <w:b/>
+          <w:bCs/>
+          <w:kern w:val="0"/>
+          <w:lang w:bidi="he-IL"/>
+          <w14:ligatures w14:val="none"/>
+        </w:rPr>
+        <w:t xml:space="preserve">R </w:t>
+      </w:r>
+      <w:r>
+        <w:rPr>
+          <w:rFonts w:asciiTheme="minorBidi" w:eastAsia="Times New Roman" w:hAnsiTheme="minorBidi"/>
+          <w:b/>
+          <w:bCs/>
+          <w:kern w:val="0"/>
+          <w:lang w:bidi="he-IL"/>
+          <w14:ligatures w14:val="none"/>
+        </w:rPr>
+        <w:t>Markdown File</w:t>
       </w:r>
     </w:p>
     <w:p>
@@ -93,7 +115,18 @@
           <w:lang w:bidi="he-IL"/>
           <w14:ligatures w14:val="none"/>
         </w:rPr>
-        <w:t>Just open the RStudio application on your computer.</w:t>
+        <w:t>Open</w:t>
+      </w:r>
+      <w:r>
+        <w:rPr>
+          <w:rFonts w:asciiTheme="minorBidi" w:eastAsia="Times New Roman" w:hAnsiTheme="minorBidi"/>
+          <w:kern w:val="0"/>
+          <w:sz w:val="22"/>
+          <w:szCs w:val="22"/>
+          <w:lang w:bidi="he-IL"/>
+          <w14:ligatures w14:val="none"/>
+        </w:rPr>
+        <w:t xml:space="preserve"> the RStudio application on your computer.</w:t>
       </w:r>
     </w:p>
     <w:p>
@@ -120,7 +153,7 @@
           <w:lang w:bidi="he-IL"/>
           <w14:ligatures w14:val="none"/>
         </w:rPr>
-        <w:t>You should see an empty console window and some panes for files, plots, etc.</w:t>
+        <w:t>You should see an empty console window and panes for files, plots, etc.</w:t>
       </w:r>
     </w:p>
     <w:p>
@@ -429,7 +462,29 @@
           <w:lang w:bidi="he-IL"/>
           <w14:ligatures w14:val="none"/>
         </w:rPr>
-        <w:t xml:space="preserve"> and pick a folder—like “Documents” or your desktop).</w:t>
+        <w:t xml:space="preserve"> and pick a folder</w:t>
+      </w:r>
+      <w:r>
+        <w:rPr>
+          <w:rFonts w:asciiTheme="minorBidi" w:eastAsia="Times New Roman" w:hAnsiTheme="minorBidi"/>
+          <w:kern w:val="0"/>
+          <w:sz w:val="22"/>
+          <w:szCs w:val="22"/>
+          <w:lang w:bidi="he-IL"/>
+          <w14:ligatures w14:val="none"/>
+        </w:rPr>
+        <w:t xml:space="preserve"> inside your R course folder that you already set up</w:t>
+      </w:r>
+      <w:r>
+        <w:rPr>
+          <w:rFonts w:asciiTheme="minorBidi" w:eastAsia="Times New Roman" w:hAnsiTheme="minorBidi"/>
+          <w:kern w:val="0"/>
+          <w:sz w:val="22"/>
+          <w:szCs w:val="22"/>
+          <w:lang w:bidi="he-IL"/>
+          <w14:ligatures w14:val="none"/>
+        </w:rPr>
+        <w:t>).</w:t>
       </w:r>
     </w:p>
     <w:p>
@@ -687,7 +742,18 @@
           <w:lang w:bidi="he-IL"/>
           <w14:ligatures w14:val="none"/>
         </w:rPr>
-        <w:t>Week 1 Practice</w:t>
+        <w:t xml:space="preserve">Week 1 </w:t>
+      </w:r>
+      <w:r>
+        <w:rPr>
+          <w:rFonts w:asciiTheme="minorBidi" w:eastAsia="Times New Roman" w:hAnsiTheme="minorBidi"/>
+          <w:kern w:val="0"/>
+          <w:sz w:val="18"/>
+          <w:szCs w:val="18"/>
+          <w:lang w:bidi="he-IL"/>
+          <w14:ligatures w14:val="none"/>
+        </w:rPr>
+        <w:t>Skills Learning</w:t>
       </w:r>
       <w:r>
         <w:rPr>
@@ -738,7 +804,7 @@
           <w:lang w:bidi="he-IL"/>
           <w14:ligatures w14:val="none"/>
         </w:rPr>
-        <w:t xml:space="preserve"> (you can leave blank or add your name)</w:t>
+        <w:t xml:space="preserve"> (add your name)</w:t>
       </w:r>
     </w:p>
     <w:p>
@@ -956,7 +1022,29 @@
           <w:lang w:bidi="he-IL"/>
           <w14:ligatures w14:val="none"/>
         </w:rPr>
-        <w:t>week1_practice.Rmd</w:t>
+        <w:t>week1_</w:t>
+      </w:r>
+      <w:r>
+        <w:rPr>
+          <w:rFonts w:asciiTheme="minorBidi" w:eastAsia="Times New Roman" w:hAnsiTheme="minorBidi"/>
+          <w:kern w:val="0"/>
+          <w:sz w:val="18"/>
+          <w:szCs w:val="18"/>
+          <w:lang w:bidi="he-IL"/>
+          <w14:ligatures w14:val="none"/>
+        </w:rPr>
+        <w:t>skills_learning</w:t>
+      </w:r>
+      <w:r>
+        <w:rPr>
+          <w:rFonts w:asciiTheme="minorBidi" w:eastAsia="Times New Roman" w:hAnsiTheme="minorBidi"/>
+          <w:kern w:val="0"/>
+          <w:sz w:val="18"/>
+          <w:szCs w:val="18"/>
+          <w:lang w:bidi="he-IL"/>
+          <w14:ligatures w14:val="none"/>
+        </w:rPr>
+        <w:t>.Rmd</w:t>
       </w:r>
       <w:r>
         <w:rPr>
@@ -1104,7 +1192,29 @@
           <w:lang w:bidi="he-IL"/>
           <w14:ligatures w14:val="none"/>
         </w:rPr>
-        <w:t xml:space="preserve"> in the white text parts.</w:t>
+        <w:t xml:space="preserve"> in </w:t>
+      </w:r>
+      <w:r>
+        <w:rPr>
+          <w:rFonts w:asciiTheme="minorBidi" w:eastAsia="Times New Roman" w:hAnsiTheme="minorBidi"/>
+          <w:kern w:val="0"/>
+          <w:sz w:val="22"/>
+          <w:szCs w:val="22"/>
+          <w:lang w:bidi="he-IL"/>
+          <w14:ligatures w14:val="none"/>
+        </w:rPr>
+        <w:t>between code chunks</w:t>
+      </w:r>
+      <w:r>
+        <w:rPr>
+          <w:rFonts w:asciiTheme="minorBidi" w:eastAsia="Times New Roman" w:hAnsiTheme="minorBidi"/>
+          <w:kern w:val="0"/>
+          <w:sz w:val="22"/>
+          <w:szCs w:val="22"/>
+          <w:lang w:bidi="he-IL"/>
+          <w14:ligatures w14:val="none"/>
+        </w:rPr>
+        <w:t>.</w:t>
       </w:r>
     </w:p>
     <w:p>

</xml_diff>